<commit_message>
need to fix up task 2
</commit_message>
<xml_diff>
--- a/PhysicsForGames Documents/DylanAlvaro_PfG_CPP_Doc.pdf.docx
+++ b/PhysicsForGames Documents/DylanAlvaro_PfG_CPP_Doc.pdf.docx
@@ -1292,8 +1292,13 @@
       <w:r>
         <w:t xml:space="preserve">The custom physics simulation that I’ve created </w:t>
       </w:r>
-      <w:r>
-        <w:t xml:space="preserve">is able to successfully </w:t>
+      <w:proofErr w:type="gramStart"/>
+      <w:r>
+        <w:t>is able to</w:t>
+      </w:r>
+      <w:proofErr w:type="gramEnd"/>
+      <w:r>
+        <w:t xml:space="preserve"> successfully </w:t>
       </w:r>
       <w:r>
         <w:t>demonstrate real life physics through the implementation of trigger</w:t>
@@ -1314,7 +1319,15 @@
         <w:t xml:space="preserve">Circles, and Planes. The physics engine </w:t>
       </w:r>
       <w:r>
-        <w:t xml:space="preserve">I’ve created is able to showcase the effect that collision has on </w:t>
+        <w:t xml:space="preserve">I’ve created </w:t>
+      </w:r>
+      <w:proofErr w:type="gramStart"/>
+      <w:r>
+        <w:t>is able to</w:t>
+      </w:r>
+      <w:proofErr w:type="gramEnd"/>
+      <w:r>
+        <w:t xml:space="preserve"> showcase the effect that collision has on </w:t>
       </w:r>
       <w:r>
         <w:t>dynamic</w:t>
@@ -1327,8 +1340,13 @@
       <w:r>
         <w:t xml:space="preserve">The physic bodies </w:t>
       </w:r>
-      <w:r>
-        <w:t>are able to interact together through the use of collision between each object. Objects that are dynamic are able to move due to factors such as</w:t>
+      <w:proofErr w:type="gramStart"/>
+      <w:r>
+        <w:t>are able to</w:t>
+      </w:r>
+      <w:proofErr w:type="gramEnd"/>
+      <w:r>
+        <w:t xml:space="preserve"> interact together through the use of collision between each object. Objects that are dynamic are able to move due to factors such as</w:t>
       </w:r>
       <w:r>
         <w:t xml:space="preserve"> the addition to forces and the velocity/ rate that the objects move at. </w:t>
@@ -1429,45 +1447,6 @@
     </w:p>
     <w:p>
       <w:pPr>
-        <w:pStyle w:val="Heading2"/>
-        <w:rPr>
-          <w:rFonts w:asciiTheme="minorHAnsi" w:hAnsiTheme="minorHAnsi" w:cstheme="minorHAnsi"/>
-          <w:color w:val="auto"/>
-          <w:sz w:val="22"/>
-          <w:szCs w:val="22"/>
-        </w:rPr>
-      </w:pPr>
-      <w:r>
-        <w:rPr>
-          <w:rFonts w:asciiTheme="minorHAnsi" w:hAnsiTheme="minorHAnsi" w:cstheme="minorHAnsi"/>
-          <w:color w:val="auto"/>
-          <w:sz w:val="22"/>
-          <w:szCs w:val="22"/>
-        </w:rPr>
-        <w:t xml:space="preserve">the second improvement that could be made to the Physics Engine could </w:t>
-      </w:r>
-      <w:r>
-        <w:rPr>
-          <w:rFonts w:asciiTheme="minorHAnsi" w:hAnsiTheme="minorHAnsi" w:cstheme="minorHAnsi"/>
-          <w:color w:val="auto"/>
-          <w:sz w:val="22"/>
-          <w:szCs w:val="22"/>
-        </w:rPr>
-        <w:t xml:space="preserve">be to make the system more efficient and effective. I believe that in it’s current state things such as the collision and way triggers are handled can be changed to be more efficient and more streamlined. </w:t>
-      </w:r>
-      <w:r>
-        <w:rPr>
-          <w:rFonts w:asciiTheme="minorHAnsi" w:hAnsiTheme="minorHAnsi" w:cstheme="minorHAnsi"/>
-          <w:color w:val="auto"/>
-          <w:sz w:val="22"/>
-          <w:szCs w:val="22"/>
-        </w:rPr>
-        <w:t xml:space="preserve"> </w:t>
-      </w:r>
-    </w:p>
-    <w:p/>
-    <w:p>
-      <w:pPr>
         <w:rPr>
           <w:rFonts w:asciiTheme="majorHAnsi" w:eastAsiaTheme="majorEastAsia" w:hAnsiTheme="majorHAnsi" w:cstheme="majorBidi"/>
           <w:color w:val="2F5496" w:themeColor="accent1" w:themeShade="BF"/>
@@ -1475,6 +1454,9 @@
           <w:szCs w:val="32"/>
         </w:rPr>
       </w:pPr>
+      <w:r>
+        <w:t xml:space="preserve">Another improvement that could be made to the physics engine is to incorporate better usage of angular velocity and torque. Angular momentum refers to the rotational counterpart of linear momentum. The addition to angular velocity in the physics engine would allow for the circles to react more normal like. </w:t>
+      </w:r>
       <w:r>
         <w:br w:type="page"/>
       </w:r>
@@ -1659,7 +1641,15 @@
     </w:p>
     <w:p>
       <w:r>
-        <w:t xml:space="preserve">The third party libraries that were used within this custom physics engine were things such as OpenGL and GLM (OpenGL Mathematics). </w:t>
+        <w:t xml:space="preserve">The </w:t>
+      </w:r>
+      <w:proofErr w:type="gramStart"/>
+      <w:r>
+        <w:t>third party</w:t>
+      </w:r>
+      <w:proofErr w:type="gramEnd"/>
+      <w:r>
+        <w:t xml:space="preserve"> libraries that were used within this custom physics engine were things such as OpenGL and GLM (OpenGL Mathematics). </w:t>
       </w:r>
       <w:r>
         <w:t xml:space="preserve">The use of GLM within my </w:t>
@@ -3321,6 +3311,18 @@
 </file>
 
 <file path=customXml/item3.xml><?xml version="1.0" encoding="utf-8"?>
+<b:Sources xmlns:b="http://schemas.openxmlformats.org/officeDocument/2006/bibliography" xmlns="http://schemas.openxmlformats.org/officeDocument/2006/bibliography" SelectedStyle="\APASixthEditionOfficeOnline.xsl" StyleName="APA" Version="6"/>
+</file>
+
+<file path=customXml/item4.xml><?xml version="1.0" encoding="utf-8"?>
+<p:properties xmlns:p="http://schemas.microsoft.com/office/2006/metadata/properties" xmlns:xsi="http://www.w3.org/2001/XMLSchema-instance" xmlns:pc="http://schemas.microsoft.com/office/infopath/2007/PartnerControls">
+  <documentManagement>
+    <_activity xmlns="1ecb99f3-6e8c-4eec-a832-fd33defea61d" xsi:nil="true"/>
+  </documentManagement>
+</p:properties>
+</file>
+
+<file path=customXml/item5.xml><?xml version="1.0" encoding="utf-8"?>
 <ct:contentTypeSchema xmlns:ct="http://schemas.microsoft.com/office/2006/metadata/contentType" xmlns:ma="http://schemas.microsoft.com/office/2006/metadata/properties/metaAttributes" ct:_="" ma:_="" ma:contentTypeName="Document" ma:contentTypeID="0x01010032C5881E86672A459BE9EAED81FC9A63" ma:contentTypeVersion="14" ma:contentTypeDescription="Create a new document." ma:contentTypeScope="" ma:versionID="e3c3ddfc5ab59f351b09fbc473577562">
   <xsd:schema xmlns:xsd="http://www.w3.org/2001/XMLSchema" xmlns:xs="http://www.w3.org/2001/XMLSchema" xmlns:p="http://schemas.microsoft.com/office/2006/metadata/properties" xmlns:ns3="1ecb99f3-6e8c-4eec-a832-fd33defea61d" xmlns:ns4="9baeee4a-f8f1-49c2-9852-2d1169e5e769" targetNamespace="http://schemas.microsoft.com/office/2006/metadata/properties" ma:root="true" ma:fieldsID="87bcecdd4b8cf242c134070b5fb3a47f" ns3:_="" ns4:_="">
     <xsd:import namespace="1ecb99f3-6e8c-4eec-a832-fd33defea61d"/>
@@ -3549,18 +3551,6 @@
 </ct:contentTypeSchema>
 </file>
 
-<file path=customXml/item4.xml><?xml version="1.0" encoding="utf-8"?>
-<p:properties xmlns:p="http://schemas.microsoft.com/office/2006/metadata/properties" xmlns:xsi="http://www.w3.org/2001/XMLSchema-instance" xmlns:pc="http://schemas.microsoft.com/office/infopath/2007/PartnerControls">
-  <documentManagement>
-    <_activity xmlns="1ecb99f3-6e8c-4eec-a832-fd33defea61d" xsi:nil="true"/>
-  </documentManagement>
-</p:properties>
-</file>
-
-<file path=customXml/item5.xml><?xml version="1.0" encoding="utf-8"?>
-<b:Sources xmlns:b="http://schemas.openxmlformats.org/officeDocument/2006/bibliography" xmlns="http://schemas.openxmlformats.org/officeDocument/2006/bibliography" SelectedStyle="\APASixthEditionOfficeOnline.xsl" StyleName="APA" Version="6"/>
-</file>
-
 <file path=customXml/itemProps1.xml><?xml version="1.0" encoding="utf-8"?>
 <ds:datastoreItem xmlns:ds="http://schemas.openxmlformats.org/officeDocument/2006/customXml" ds:itemID="{55AF091B-3C7A-41E3-B477-F2FDAA23CFDA}">
   <ds:schemaRefs>
@@ -3578,6 +3568,24 @@
 </file>
 
 <file path=customXml/itemProps3.xml><?xml version="1.0" encoding="utf-8"?>
+<ds:datastoreItem xmlns:ds="http://schemas.openxmlformats.org/officeDocument/2006/customXml" ds:itemID="{DADA3E35-FC7D-429A-B243-2BC9AF2BAFB9}">
+  <ds:schemaRefs>
+    <ds:schemaRef ds:uri="http://schemas.openxmlformats.org/officeDocument/2006/bibliography"/>
+  </ds:schemaRefs>
+</ds:datastoreItem>
+</file>
+
+<file path=customXml/itemProps4.xml><?xml version="1.0" encoding="utf-8"?>
+<ds:datastoreItem xmlns:ds="http://schemas.openxmlformats.org/officeDocument/2006/customXml" ds:itemID="{B59AE73C-DE0C-4FBA-BDF6-3D6AE391D2EF}">
+  <ds:schemaRefs>
+    <ds:schemaRef ds:uri="http://schemas.microsoft.com/office/2006/metadata/properties"/>
+    <ds:schemaRef ds:uri="http://schemas.microsoft.com/office/infopath/2007/PartnerControls"/>
+    <ds:schemaRef ds:uri="1ecb99f3-6e8c-4eec-a832-fd33defea61d"/>
+  </ds:schemaRefs>
+</ds:datastoreItem>
+</file>
+
+<file path=customXml/itemProps5.xml><?xml version="1.0" encoding="utf-8"?>
 <ds:datastoreItem xmlns:ds="http://schemas.openxmlformats.org/officeDocument/2006/customXml" ds:itemID="{F9D29996-2FEA-44A1-95E8-9CE17A6FF514}">
   <ds:schemaRefs>
     <ds:schemaRef ds:uri="http://schemas.microsoft.com/office/2006/metadata/contentType"/>
@@ -3594,22 +3602,4 @@
     <ds:schemaRef ds:uri="http://schemas.microsoft.com/internal/obd"/>
   </ds:schemaRefs>
 </ds:datastoreItem>
-</file>
-
-<file path=customXml/itemProps4.xml><?xml version="1.0" encoding="utf-8"?>
-<ds:datastoreItem xmlns:ds="http://schemas.openxmlformats.org/officeDocument/2006/customXml" ds:itemID="{B59AE73C-DE0C-4FBA-BDF6-3D6AE391D2EF}">
-  <ds:schemaRefs>
-    <ds:schemaRef ds:uri="http://schemas.microsoft.com/office/2006/metadata/properties"/>
-    <ds:schemaRef ds:uri="http://schemas.microsoft.com/office/infopath/2007/PartnerControls"/>
-    <ds:schemaRef ds:uri="1ecb99f3-6e8c-4eec-a832-fd33defea61d"/>
-  </ds:schemaRefs>
-</ds:datastoreItem>
-</file>
-
-<file path=customXml/itemProps5.xml><?xml version="1.0" encoding="utf-8"?>
-<ds:datastoreItem xmlns:ds="http://schemas.openxmlformats.org/officeDocument/2006/customXml" ds:itemID="{DADA3E35-FC7D-429A-B243-2BC9AF2BAFB9}">
-  <ds:schemaRefs>
-    <ds:schemaRef ds:uri="http://schemas.openxmlformats.org/officeDocument/2006/bibliography"/>
-  </ds:schemaRefs>
-</ds:datastoreItem>
 </file>
</xml_diff>